<commit_message>
update CV for new!
</commit_message>
<xml_diff>
--- a/CV/OrtizPinzonCVen.docx
+++ b/CV/OrtizPinzonCVen.docx
@@ -79,20 +79,8 @@
                 <w:szCs w:val="36"/>
                 <w:lang w:val="en-US"/>
               </w:rPr>
-              <w:t xml:space="preserve">Oscar Eduardo Ortiz </w:t>
+              <w:t>Oscar Eduardo Ortiz Pinzón</w:t>
             </w:r>
-            <w:proofErr w:type="spellStart"/>
-            <w:r>
-              <w:rPr>
-                <w:rFonts w:ascii="Proxima Nova" w:eastAsia="Proxima Nova" w:hAnsi="Proxima Nova" w:cs="Proxima Nova"/>
-                <w:b/>
-                <w:sz w:val="36"/>
-                <w:szCs w:val="36"/>
-                <w:lang w:val="en-US"/>
-              </w:rPr>
-              <w:t>Pinzón</w:t>
-            </w:r>
-            <w:proofErr w:type="spellEnd"/>
           </w:p>
           <w:p>
             <w:pPr>
@@ -289,27 +277,7 @@
           <w:szCs w:val="20"/>
           <w:lang w:val="en-US"/>
         </w:rPr>
-        <w:t xml:space="preserve">Software Developer with 18 years of experience with different technologies now focused on Microsoft Framework .Net in all management, processes, and software development, where the improvement, automation, and optimization of technologies in any area, whether technical, </w:t>
-      </w:r>
-      <w:proofErr w:type="gramStart"/>
-      <w:r>
-        <w:rPr>
-          <w:rFonts w:ascii="Proxima Nova" w:eastAsia="Proxima Nova" w:hAnsi="Proxima Nova" w:cs="Proxima Nova"/>
-          <w:sz w:val="20"/>
-          <w:szCs w:val="20"/>
-          <w:lang w:val="en-US"/>
-        </w:rPr>
-        <w:t>operational</w:t>
-      </w:r>
-      <w:proofErr w:type="gramEnd"/>
-      <w:r>
-        <w:rPr>
-          <w:rFonts w:ascii="Proxima Nova" w:eastAsia="Proxima Nova" w:hAnsi="Proxima Nova" w:cs="Proxima Nova"/>
-          <w:sz w:val="20"/>
-          <w:szCs w:val="20"/>
-          <w:lang w:val="en-US"/>
-        </w:rPr>
-        <w:t xml:space="preserve"> or administrative, have formed me as an integral professional. I stand out for being proactive, responsible, willing, and committed to meeting challenging goals in the design and implementation of IT projects.</w:t>
+        <w:t>Software Developer with 18 years of experience with different technologies now focused on Microsoft Framework .Net in all management, processes, and software development, where the improvement, automation, and optimization of technologies in any area, whether technical, operational or administrative, have formed me as an integral professional. I stand out for being proactive, responsible, willing, and committed to meeting challenging goals in the design and implementation of IT projects.</w:t>
       </w:r>
     </w:p>
     <w:p>
@@ -411,29 +379,7 @@
           <w:szCs w:val="20"/>
           <w:lang w:val="en-US"/>
         </w:rPr>
-        <w:t xml:space="preserve">— </w:t>
-      </w:r>
-      <w:proofErr w:type="gramStart"/>
-      <w:r>
-        <w:rPr>
-          <w:rFonts w:ascii="Proxima Nova" w:eastAsia="Proxima Nova" w:hAnsi="Proxima Nova" w:cs="Proxima Nova"/>
-          <w:i/>
-          <w:sz w:val="20"/>
-          <w:szCs w:val="20"/>
-          <w:lang w:val="en-US"/>
-        </w:rPr>
-        <w:t>June,</w:t>
-      </w:r>
-      <w:proofErr w:type="gramEnd"/>
-      <w:r>
-        <w:rPr>
-          <w:rFonts w:ascii="Proxima Nova" w:eastAsia="Proxima Nova" w:hAnsi="Proxima Nova" w:cs="Proxima Nova"/>
-          <w:i/>
-          <w:sz w:val="20"/>
-          <w:szCs w:val="20"/>
-          <w:lang w:val="en-US"/>
-        </w:rPr>
-        <w:t xml:space="preserve"> 2019-Present</w:t>
+        <w:t>— June, 2019-Present</w:t>
       </w:r>
     </w:p>
     <w:p>
@@ -652,27 +598,7 @@
           <w:szCs w:val="20"/>
           <w:lang w:val="en-US"/>
         </w:rPr>
-        <w:t xml:space="preserve">I </w:t>
-      </w:r>
-      <w:proofErr w:type="gramStart"/>
-      <w:r>
-        <w:rPr>
-          <w:rFonts w:ascii="Proxima Nova" w:eastAsia="Proxima Nova" w:hAnsi="Proxima Nova" w:cs="Proxima Nova"/>
-          <w:sz w:val="20"/>
-          <w:szCs w:val="20"/>
-          <w:lang w:val="en-US"/>
-        </w:rPr>
-        <w:t>was in charge of</w:t>
-      </w:r>
-      <w:proofErr w:type="gramEnd"/>
-      <w:r>
-        <w:rPr>
-          <w:rFonts w:ascii="Proxima Nova" w:eastAsia="Proxima Nova" w:hAnsi="Proxima Nova" w:cs="Proxima Nova"/>
-          <w:sz w:val="20"/>
-          <w:szCs w:val="20"/>
-          <w:lang w:val="en-US"/>
-        </w:rPr>
-        <w:t xml:space="preserve"> the basic subjects of programming principles or algorithms to more advanced courses of deepening (II, III, IV) to which I obtained recognition by an I International Symposium for different applications using CV (Computer Face Recognition).</w:t>
+        <w:t>I was in charge of the basic subjects of programming principles or algorithms to more advanced courses of deepening (II, III, IV) to which I obtained recognition by an I International Symposium for different applications using CV (Computer Face Recognition).</w:t>
       </w:r>
     </w:p>
     <w:p>
@@ -723,6 +649,7 @@
           <w:rFonts w:ascii="Proxima Nova" w:eastAsia="Proxima Nova" w:hAnsi="Proxima Nova" w:cs="Proxima Nova"/>
           <w:sz w:val="20"/>
           <w:szCs w:val="20"/>
+          <w:lang w:val="en-US"/>
         </w:rPr>
       </w:pPr>
       <w:bookmarkStart w:id="3" w:name="_heading=h.1fob9te" w:colFirst="0" w:colLast="0"/>
@@ -734,8 +661,9 @@
           <w:sz w:val="20"/>
           <w:szCs w:val="20"/>
           <w:u w:val="single"/>
-        </w:rPr>
-        <w:t xml:space="preserve">IT </w:t>
+          <w:lang w:val="en-US"/>
+        </w:rPr>
+        <w:t xml:space="preserve">IT Consultancy, Developer for Banco </w:t>
       </w:r>
       <w:proofErr w:type="spellStart"/>
       <w:r>
@@ -745,8 +673,9 @@
           <w:sz w:val="20"/>
           <w:szCs w:val="20"/>
           <w:u w:val="single"/>
-        </w:rPr>
-        <w:t>Consultancy</w:t>
+          <w:lang w:val="en-US"/>
+        </w:rPr>
+        <w:t>Agrario</w:t>
       </w:r>
       <w:proofErr w:type="spellEnd"/>
       <w:r>
@@ -756,89 +685,28 @@
           <w:sz w:val="20"/>
           <w:szCs w:val="20"/>
           <w:u w:val="single"/>
-        </w:rPr>
-        <w:t xml:space="preserve">, </w:t>
-      </w:r>
-      <w:proofErr w:type="spellStart"/>
-      <w:r>
-        <w:rPr>
-          <w:rFonts w:ascii="Proxima Nova" w:eastAsia="Proxima Nova" w:hAnsi="Proxima Nova" w:cs="Proxima Nova"/>
-          <w:b/>
-          <w:sz w:val="20"/>
-          <w:szCs w:val="20"/>
-          <w:u w:val="single"/>
-        </w:rPr>
-        <w:t>Developer</w:t>
-      </w:r>
-      <w:proofErr w:type="spellEnd"/>
-      <w:r>
-        <w:rPr>
-          <w:rFonts w:ascii="Proxima Nova" w:eastAsia="Proxima Nova" w:hAnsi="Proxima Nova" w:cs="Proxima Nova"/>
-          <w:b/>
-          <w:sz w:val="20"/>
-          <w:szCs w:val="20"/>
-          <w:u w:val="single"/>
+          <w:lang w:val="en-US"/>
+        </w:rPr>
+        <w:t xml:space="preserve"> de Colombia</w:t>
+      </w:r>
+      <w:r>
+        <w:rPr>
+          <w:rFonts w:ascii="Proxima Nova" w:eastAsia="Proxima Nova" w:hAnsi="Proxima Nova" w:cs="Proxima Nova"/>
+          <w:sz w:val="20"/>
+          <w:szCs w:val="20"/>
+          <w:lang w:val="en-US"/>
         </w:rPr>
         <w:t xml:space="preserve"> </w:t>
       </w:r>
-      <w:proofErr w:type="spellStart"/>
-      <w:r>
-        <w:rPr>
-          <w:rFonts w:ascii="Proxima Nova" w:eastAsia="Proxima Nova" w:hAnsi="Proxima Nova" w:cs="Proxima Nova"/>
-          <w:b/>
-          <w:sz w:val="20"/>
-          <w:szCs w:val="20"/>
-          <w:u w:val="single"/>
-        </w:rPr>
-        <w:t>for</w:t>
-      </w:r>
-      <w:proofErr w:type="spellEnd"/>
-      <w:r>
-        <w:rPr>
-          <w:rFonts w:ascii="Proxima Nova" w:eastAsia="Proxima Nova" w:hAnsi="Proxima Nova" w:cs="Proxima Nova"/>
-          <w:b/>
-          <w:sz w:val="20"/>
-          <w:szCs w:val="20"/>
-          <w:u w:val="single"/>
-        </w:rPr>
-        <w:t xml:space="preserve"> Banco Agrario de Colombia</w:t>
-      </w:r>
-      <w:r>
-        <w:rPr>
-          <w:rFonts w:ascii="Proxima Nova" w:eastAsia="Proxima Nova" w:hAnsi="Proxima Nova" w:cs="Proxima Nova"/>
-          <w:sz w:val="20"/>
-          <w:szCs w:val="20"/>
-        </w:rPr>
-        <w:t xml:space="preserve"> </w:t>
-      </w:r>
       <w:r>
         <w:rPr>
           <w:rFonts w:ascii="Proxima Nova" w:eastAsia="Proxima Nova" w:hAnsi="Proxima Nova" w:cs="Proxima Nova"/>
           <w:i/>
           <w:sz w:val="20"/>
           <w:szCs w:val="20"/>
-        </w:rPr>
-        <w:t xml:space="preserve">— June, 2018- </w:t>
-      </w:r>
-      <w:proofErr w:type="spellStart"/>
-      <w:r>
-        <w:rPr>
-          <w:rFonts w:ascii="Proxima Nova" w:eastAsia="Proxima Nova" w:hAnsi="Proxima Nova" w:cs="Proxima Nova"/>
-          <w:i/>
-          <w:sz w:val="20"/>
-          <w:szCs w:val="20"/>
-        </w:rPr>
-        <w:t>February</w:t>
-      </w:r>
-      <w:proofErr w:type="spellEnd"/>
-      <w:r>
-        <w:rPr>
-          <w:rFonts w:ascii="Proxima Nova" w:eastAsia="Proxima Nova" w:hAnsi="Proxima Nova" w:cs="Proxima Nova"/>
-          <w:i/>
-          <w:sz w:val="20"/>
-          <w:szCs w:val="20"/>
-        </w:rPr>
-        <w:t>, 2019</w:t>
+          <w:lang w:val="en-US"/>
+        </w:rPr>
+        <w:t>— June, 2018- February, 2019</w:t>
       </w:r>
     </w:p>
     <w:p>
@@ -866,27 +734,7 @@
           <w:szCs w:val="20"/>
           <w:lang w:val="en-US"/>
         </w:rPr>
-        <w:t xml:space="preserve">I accompanied throughout the development of the integration and maintenance between </w:t>
-      </w:r>
-      <w:proofErr w:type="spellStart"/>
-      <w:r>
-        <w:rPr>
-          <w:rFonts w:ascii="Proxima Nova" w:eastAsia="Proxima Nova" w:hAnsi="Proxima Nova" w:cs="Proxima Nova"/>
-          <w:sz w:val="20"/>
-          <w:szCs w:val="20"/>
-          <w:lang w:val="en-US"/>
-        </w:rPr>
-        <w:t>Cobis</w:t>
-      </w:r>
-      <w:proofErr w:type="spellEnd"/>
-      <w:r>
-        <w:rPr>
-          <w:rFonts w:ascii="Proxima Nova" w:eastAsia="Proxima Nova" w:hAnsi="Proxima Nova" w:cs="Proxima Nova"/>
-          <w:sz w:val="20"/>
-          <w:szCs w:val="20"/>
-          <w:lang w:val="en-US"/>
-        </w:rPr>
-        <w:t xml:space="preserve"> (Core Banking) and Banco </w:t>
+        <w:t xml:space="preserve">I accompanied throughout the development of the integration and maintenance between Cobis (Core Banking) and Banco </w:t>
       </w:r>
       <w:proofErr w:type="spellStart"/>
       <w:r>
@@ -1026,29 +874,7 @@
           <w:szCs w:val="20"/>
           <w:lang w:val="en-US"/>
         </w:rPr>
-        <w:t xml:space="preserve">— </w:t>
-      </w:r>
-      <w:proofErr w:type="gramStart"/>
-      <w:r>
-        <w:rPr>
-          <w:rFonts w:ascii="Proxima Nova" w:eastAsia="Proxima Nova" w:hAnsi="Proxima Nova" w:cs="Proxima Nova"/>
-          <w:i/>
-          <w:sz w:val="20"/>
-          <w:szCs w:val="20"/>
-          <w:lang w:val="en-US"/>
-        </w:rPr>
-        <w:t>February,</w:t>
-      </w:r>
-      <w:proofErr w:type="gramEnd"/>
-      <w:r>
-        <w:rPr>
-          <w:rFonts w:ascii="Proxima Nova" w:eastAsia="Proxima Nova" w:hAnsi="Proxima Nova" w:cs="Proxima Nova"/>
-          <w:i/>
-          <w:sz w:val="20"/>
-          <w:szCs w:val="20"/>
-          <w:lang w:val="en-US"/>
-        </w:rPr>
-        <w:t xml:space="preserve"> 2017- June, 2018</w:t>
+        <w:t>— February, 2017- June, 2018</w:t>
       </w:r>
     </w:p>
     <w:p>
@@ -1260,19 +1086,8 @@
           <w:szCs w:val="20"/>
           <w:lang w:val="en-US"/>
         </w:rPr>
-        <w:t xml:space="preserve">; PHP; Python; </w:t>
-      </w:r>
-      <w:proofErr w:type="gramStart"/>
-      <w:r>
-        <w:rPr>
-          <w:rFonts w:ascii="Proxima Nova" w:eastAsia="Proxima Nova" w:hAnsi="Proxima Nova" w:cs="Proxima Nova"/>
-          <w:sz w:val="20"/>
-          <w:szCs w:val="20"/>
-          <w:lang w:val="en-US"/>
-        </w:rPr>
-        <w:t>OpenCV..</w:t>
-      </w:r>
-      <w:proofErr w:type="gramEnd"/>
+        <w:t>; PHP; Python; OpenCV..</w:t>
+      </w:r>
     </w:p>
     <w:p>
       <w:pPr>
@@ -1872,7 +1687,6 @@
         <w:t xml:space="preserve"> </w:t>
       </w:r>
       <w:proofErr w:type="spellStart"/>
-      <w:proofErr w:type="gramStart"/>
       <w:r>
         <w:rPr>
           <w:rFonts w:ascii="Proxima Nova" w:eastAsia="Proxima Nova" w:hAnsi="Proxima Nova" w:cs="Proxima Nova"/>
@@ -1890,17 +1704,7 @@
           <w:sz w:val="20"/>
           <w:szCs w:val="20"/>
         </w:rPr>
-        <w:t xml:space="preserve"> ,</w:t>
-      </w:r>
-      <w:proofErr w:type="gramEnd"/>
-      <w:r>
-        <w:rPr>
-          <w:rFonts w:ascii="Proxima Nova" w:eastAsia="Proxima Nova" w:hAnsi="Proxima Nova" w:cs="Proxima Nova"/>
-          <w:i/>
-          <w:sz w:val="20"/>
-          <w:szCs w:val="20"/>
-        </w:rPr>
-        <w:t xml:space="preserve"> </w:t>
+        <w:t xml:space="preserve"> , </w:t>
       </w:r>
       <w:proofErr w:type="spellStart"/>
       <w:r>
@@ -1975,6 +1779,15 @@
         <w:u w:val="single"/>
       </w:rPr>
     </w:pPr>
+    <w:r>
+      <w:rPr>
+        <w:rFonts w:ascii="Proxima Nova" w:eastAsia="Proxima Nova" w:hAnsi="Proxima Nova" w:cs="Proxima Nova"/>
+        <w:i/>
+        <w:sz w:val="20"/>
+        <w:szCs w:val="20"/>
+      </w:rPr>
+      <w:t xml:space="preserve">Oscar Eduardo Ortiz Pinzón - </w:t>
+    </w:r>
     <w:r>
       <w:rPr>
         <w:rFonts w:ascii="Proxima Nova" w:eastAsia="Proxima Nova" w:hAnsi="Proxima Nova" w:cs="Proxima Nova"/>

</xml_diff>